<commit_message>
Primera version de modulo inserta errores
</commit_message>
<xml_diff>
--- a/Memoria/Word/Memoria 2/Memoria2_v0.docx
+++ b/Memoria/Word/Memoria 2/Memoria2_v0.docx
@@ -214,9 +214,22 @@
       </w:pPr>
       <w:ins w:id="12" w:author="Andy" w:date="2015-02-23T12:13:00Z">
         <w:r>
-          <w:t>Single Event Upsets</w:t>
-        </w:r>
-      </w:ins>
+          <w:t xml:space="preserve">Single </w:t>
+        </w:r>
+        <w:proofErr w:type="spellStart"/>
+        <w:r>
+          <w:t>Event</w:t>
+        </w:r>
+        <w:proofErr w:type="spellEnd"/>
+        <w:r>
+          <w:t xml:space="preserve"> </w:t>
+        </w:r>
+        <w:proofErr w:type="spellStart"/>
+        <w:r>
+          <w:t>Upsets</w:t>
+        </w:r>
+      </w:ins>
+      <w:proofErr w:type="spellEnd"/>
       <w:ins w:id="13" w:author="Andy" w:date="2015-02-23T12:14:00Z">
         <w:r>
           <w:t xml:space="preserve"> </w:t>
@@ -229,7 +242,15 @@
       </w:ins>
       <w:ins w:id="15" w:author="Andy" w:date="2015-02-23T12:14:00Z">
         <w:r>
-          <w:t xml:space="preserve">- Inversión deun bit en un registro o en una memoria. </w:t>
+          <w:t xml:space="preserve">- Inversión </w:t>
+        </w:r>
+        <w:proofErr w:type="spellStart"/>
+        <w:r>
+          <w:t>deun</w:t>
+        </w:r>
+        <w:proofErr w:type="spellEnd"/>
+        <w:r>
+          <w:t xml:space="preserve"> bit en un registro o en una memoria. </w:t>
         </w:r>
       </w:ins>
     </w:p>
@@ -241,7 +262,23 @@
       </w:pPr>
       <w:ins w:id="17" w:author="Andy" w:date="2015-02-23T12:13:00Z">
         <w:r>
-          <w:t xml:space="preserve">Single Event Transients </w:t>
+          <w:t xml:space="preserve">Single </w:t>
+        </w:r>
+        <w:proofErr w:type="spellStart"/>
+        <w:r>
+          <w:t>Event</w:t>
+        </w:r>
+        <w:proofErr w:type="spellEnd"/>
+        <w:r>
+          <w:t xml:space="preserve"> </w:t>
+        </w:r>
+        <w:proofErr w:type="spellStart"/>
+        <w:r>
+          <w:t>Transients</w:t>
+        </w:r>
+        <w:proofErr w:type="spellEnd"/>
+        <w:r>
+          <w:t xml:space="preserve"> </w:t>
         </w:r>
       </w:ins>
       <w:ins w:id="18" w:author="Andy" w:date="2015-02-23T12:18:00Z">
@@ -271,7 +308,39 @@
       </w:ins>
       <w:ins w:id="23" w:author="Andy" w:date="2015-02-23T12:15:00Z">
         <w:r>
-          <w:t>Inversión temporal en una señal indivuidual. Esto puede provocar alteraciones en señales importantes como "clk" o señales asincronas como un "reset".</w:t>
+          <w:t xml:space="preserve">Inversión temporal en una señal </w:t>
+        </w:r>
+        <w:proofErr w:type="spellStart"/>
+        <w:r>
+          <w:t>indivuidual</w:t>
+        </w:r>
+        <w:proofErr w:type="spellEnd"/>
+        <w:r>
+          <w:t>. Esto puede provocar alteraciones en señales importantes como "</w:t>
+        </w:r>
+        <w:proofErr w:type="spellStart"/>
+        <w:r>
+          <w:t>clk</w:t>
+        </w:r>
+        <w:proofErr w:type="spellEnd"/>
+        <w:r>
+          <w:t xml:space="preserve">" o señales </w:t>
+        </w:r>
+        <w:proofErr w:type="spellStart"/>
+        <w:r>
+          <w:t>asincronas</w:t>
+        </w:r>
+        <w:proofErr w:type="spellEnd"/>
+        <w:r>
+          <w:t xml:space="preserve"> como un "</w:t>
+        </w:r>
+        <w:proofErr w:type="spellStart"/>
+        <w:r>
+          <w:t>reset</w:t>
+        </w:r>
+        <w:proofErr w:type="spellEnd"/>
+        <w:r>
+          <w:t>".</w:t>
         </w:r>
       </w:ins>
     </w:p>
@@ -283,8 +352,29 @@
       </w:pPr>
       <w:ins w:id="25" w:author="Andy" w:date="2015-02-23T12:18:00Z">
         <w:r>
-          <w:t>Single effect function interrupt</w:t>
-        </w:r>
+          <w:t xml:space="preserve">Single </w:t>
+        </w:r>
+        <w:proofErr w:type="spellStart"/>
+        <w:r>
+          <w:t>effect</w:t>
+        </w:r>
+        <w:proofErr w:type="spellEnd"/>
+        <w:r>
+          <w:t xml:space="preserve"> </w:t>
+        </w:r>
+        <w:proofErr w:type="spellStart"/>
+        <w:r>
+          <w:t>function</w:t>
+        </w:r>
+        <w:proofErr w:type="spellEnd"/>
+        <w:r>
+          <w:t xml:space="preserve"> </w:t>
+        </w:r>
+        <w:proofErr w:type="spellStart"/>
+        <w:r>
+          <w:t>interrupt</w:t>
+        </w:r>
+        <w:proofErr w:type="spellEnd"/>
         <w:r>
           <w:t xml:space="preserve"> (SEFI)</w:t>
         </w:r>
@@ -301,7 +391,15 @@
       </w:ins>
       <w:ins w:id="28" w:author="Andy" w:date="2015-02-23T12:16:00Z">
         <w:r>
-          <w:t xml:space="preserve">En FPGAs </w:t>
+          <w:t xml:space="preserve">En </w:t>
+        </w:r>
+        <w:proofErr w:type="spellStart"/>
+        <w:r>
+          <w:t>FPGAs</w:t>
+        </w:r>
+        <w:proofErr w:type="spellEnd"/>
+        <w:r>
+          <w:t xml:space="preserve"> </w:t>
         </w:r>
       </w:ins>
       <w:ins w:id="29" w:author="Andy" w:date="2015-02-23T12:17:00Z">
@@ -323,7 +421,23 @@
       </w:ins>
       <w:ins w:id="32" w:author="Andy" w:date="2015-02-23T12:19:00Z">
         <w:r>
-          <w:t>Tener en cuenta que la radiacion tambien puede afectar de manera permanente provocando daños que solo se arreglar</w:t>
+          <w:t xml:space="preserve">Tener en cuenta que la </w:t>
+        </w:r>
+        <w:proofErr w:type="spellStart"/>
+        <w:r>
+          <w:t>radiacion</w:t>
+        </w:r>
+        <w:proofErr w:type="spellEnd"/>
+        <w:r>
+          <w:t xml:space="preserve"> </w:t>
+        </w:r>
+        <w:proofErr w:type="spellStart"/>
+        <w:r>
+          <w:t>tambien</w:t>
+        </w:r>
+        <w:proofErr w:type="spellEnd"/>
+        <w:r>
+          <w:t xml:space="preserve"> puede afectar de manera permanente provocando daños que solo se arreglar</w:t>
         </w:r>
       </w:ins>
       <w:ins w:id="33" w:author="Andy" w:date="2015-02-23T12:20:00Z">
@@ -350,7 +464,31 @@
     <w:p>
       <w:ins w:id="35" w:author="Andy" w:date="2015-02-23T16:29:00Z">
         <w:r>
-          <w:t>Tolerancia a los diferentes tipos de fallos. SEUs, SETs, SEFIs, transistores quemados...</w:t>
+          <w:t xml:space="preserve">Tolerancia a los diferentes tipos de fallos. </w:t>
+        </w:r>
+        <w:proofErr w:type="spellStart"/>
+        <w:r>
+          <w:t>SEUs</w:t>
+        </w:r>
+        <w:proofErr w:type="spellEnd"/>
+        <w:r>
+          <w:t xml:space="preserve">, </w:t>
+        </w:r>
+        <w:proofErr w:type="spellStart"/>
+        <w:r>
+          <w:t>SETs</w:t>
+        </w:r>
+        <w:proofErr w:type="spellEnd"/>
+        <w:r>
+          <w:t xml:space="preserve">, </w:t>
+        </w:r>
+        <w:proofErr w:type="spellStart"/>
+        <w:r>
+          <w:t>SEFIs</w:t>
+        </w:r>
+        <w:proofErr w:type="spellEnd"/>
+        <w:r>
+          <w:t>, transistores quemados...</w:t>
         </w:r>
       </w:ins>
     </w:p>
@@ -421,7 +559,15 @@
     <w:p>
       <w:ins w:id="42" w:author="Andy" w:date="2015-02-23T16:32:00Z">
         <w:r>
-          <w:t xml:space="preserve">Como he hecho mi CPU, pasos, modulos, ALU, Juego de instrucciones elegido y soportado, </w:t>
+          <w:t xml:space="preserve">Como he hecho mi CPU, pasos, </w:t>
+        </w:r>
+        <w:proofErr w:type="spellStart"/>
+        <w:r>
+          <w:t>modulos</w:t>
+        </w:r>
+        <w:proofErr w:type="spellEnd"/>
+        <w:r>
+          <w:t xml:space="preserve">, ALU, Juego de instrucciones elegido y soportado, </w:t>
         </w:r>
       </w:ins>
     </w:p>
@@ -432,15 +578,15 @@
         </w:rPr>
       </w:pPr>
       <w:r>
-        <w:rPr>
-          <w:rPrChange w:id="44" w:author="Andy" w:date="2015-02-23T12:14:00Z">
-            <w:rPr/>
-          </w:rPrChange>
-        </w:rPr>
         <w:t>[Votadores, mis votadores...]</w:t>
       </w:r>
     </w:p>
     <w:p>
+      <w:pPr>
+        <w:rPr>
+          <w:ins w:id="44" w:author="Andy" w:date="2015-02-23T17:00:00Z"/>
+        </w:rPr>
+      </w:pPr>
       <w:ins w:id="45" w:author="Andy" w:date="2015-02-23T12:30:00Z">
         <w:r>
           <w:t xml:space="preserve">En nuestro caso, </w:t>
@@ -488,9 +634,32 @@
       </w:ins>
     </w:p>
     <w:p>
-      <w:pPr>
-        <w:rPr>
-          <w:ins w:id="54" w:author="Andy" w:date="2015-02-23T16:37:00Z"/>
+      <w:ins w:id="54" w:author="Andy" w:date="2015-02-23T17:00:00Z">
+        <w:r>
+          <w:t xml:space="preserve">Importante explicar que hay que </w:t>
+        </w:r>
+        <w:proofErr w:type="spellStart"/>
+        <w:r>
+          <w:t>dehabilitar</w:t>
+        </w:r>
+        <w:proofErr w:type="spellEnd"/>
+        <w:r>
+          <w:t xml:space="preserve"> la opción de "</w:t>
+        </w:r>
+        <w:proofErr w:type="spellStart"/>
+        <w:r>
+          <w:t>equivalent_register_removal</w:t>
+        </w:r>
+        <w:proofErr w:type="spellEnd"/>
+        <w:r>
+          <w:t>"</w:t>
+        </w:r>
+      </w:ins>
+    </w:p>
+    <w:p>
+      <w:pPr>
+        <w:rPr>
+          <w:ins w:id="55" w:author="Andy" w:date="2015-02-23T16:37:00Z"/>
         </w:rPr>
       </w:pPr>
       <w:r>
@@ -500,24 +669,32 @@
     <w:p>
       <w:pPr>
         <w:rPr>
-          <w:ins w:id="55" w:author="Andy" w:date="2015-02-23T16:35:00Z"/>
-        </w:rPr>
-      </w:pPr>
-      <w:ins w:id="56" w:author="Andy" w:date="2015-02-23T16:37:00Z">
+          <w:ins w:id="56" w:author="Andy" w:date="2015-02-23T16:35:00Z"/>
+        </w:rPr>
+      </w:pPr>
+      <w:ins w:id="57" w:author="Andy" w:date="2015-02-23T16:37:00Z">
         <w:r>
           <w:t>Espacio requerido por el procesador, comparar frente al procesador con TF, comparar tiempos de propagaci</w:t>
         </w:r>
       </w:ins>
-      <w:ins w:id="57" w:author="Andy" w:date="2015-02-23T16:38:00Z">
+      <w:ins w:id="58" w:author="Andy" w:date="2015-02-23T16:38:00Z">
         <w:r>
           <w:t>ón, espacio ocupado en FPGA...</w:t>
         </w:r>
       </w:ins>
     </w:p>
     <w:p>
-      <w:ins w:id="58" w:author="Andy" w:date="2015-02-23T16:35:00Z">
-        <w:r>
-          <w:t>[Posibles errores? Puertas logicas extras necesarias, frente a CPU sin TF... ]</w:t>
+      <w:ins w:id="59" w:author="Andy" w:date="2015-02-23T16:35:00Z">
+        <w:r>
+          <w:t xml:space="preserve">[Posibles errores? Puertas </w:t>
+        </w:r>
+        <w:proofErr w:type="spellStart"/>
+        <w:r>
+          <w:t>logicas</w:t>
+        </w:r>
+        <w:proofErr w:type="spellEnd"/>
+        <w:r>
+          <w:t xml:space="preserve"> extras necesarias, frente a CPU sin TF... ]</w:t>
         </w:r>
       </w:ins>
     </w:p>
@@ -537,9 +714,37 @@
       </w:r>
     </w:p>
     <w:p>
-      <w:r>
-        <w:t>[Modulos]</w:t>
-      </w:r>
+      <w:pPr>
+        <w:rPr>
+          <w:ins w:id="60" w:author="Andy" w:date="2015-02-23T17:01:00Z"/>
+        </w:rPr>
+      </w:pPr>
+      <w:r>
+        <w:t>[</w:t>
+      </w:r>
+      <w:proofErr w:type="spellStart"/>
+      <w:r>
+        <w:t>Modulos</w:t>
+      </w:r>
+      <w:proofErr w:type="spellEnd"/>
+      <w:r>
+        <w:t>]</w:t>
+      </w:r>
+    </w:p>
+    <w:p>
+      <w:ins w:id="61" w:author="Andy" w:date="2015-02-23T17:01:00Z">
+        <w:r>
+          <w:t xml:space="preserve">Resultados de implementación, camino critico, tiempo de propagación </w:t>
+        </w:r>
+        <w:proofErr w:type="spellStart"/>
+        <w:r>
+          <w:t>mas</w:t>
+        </w:r>
+        <w:proofErr w:type="spellEnd"/>
+        <w:r>
+          <w:t xml:space="preserve"> largo...</w:t>
+        </w:r>
+      </w:ins>
     </w:p>
     <w:p>
       <w:pPr>
@@ -564,65 +769,15 @@
           <w:ilvl w:val="0"/>
           <w:numId w:val="2"/>
         </w:numPr>
-        <w:rPr>
-          <w:rPrChange w:id="59" w:author="Andy" w:date="2015-02-23T12:14:00Z">
-            <w:rPr/>
-          </w:rPrChange>
-        </w:rPr>
-      </w:pPr>
-      <w:r>
-        <w:rPr>
-          <w:rPrChange w:id="60" w:author="Andy" w:date="2015-02-23T12:14:00Z">
-            <w:rPr/>
-          </w:rPrChange>
-        </w:rPr>
-        <w:t>Bibliografía</w:t>
-      </w:r>
-      <w:r>
-        <w:rPr>
-          <w:rPrChange w:id="61" w:author="Andy" w:date="2015-02-23T12:14:00Z">
-            <w:rPr/>
-          </w:rPrChange>
-        </w:rPr>
-        <w:t>[~20-50 referencias]</w:t>
-      </w:r>
-    </w:p>
-    <w:p>
-      <w:pPr>
-        <w:rPr>
-          <w:rPrChange w:id="62" w:author="Andy" w:date="2015-02-23T12:14:00Z">
-            <w:rPr/>
-          </w:rPrChange>
-        </w:rPr>
-      </w:pPr>
-    </w:p>
-    <w:p>
-      <w:pPr>
-        <w:rPr>
-          <w:rPrChange w:id="63" w:author="Andy" w:date="2015-02-23T12:14:00Z">
-            <w:rPr/>
-          </w:rPrChange>
-        </w:rPr>
-      </w:pPr>
-    </w:p>
-    <w:p>
-      <w:pPr>
-        <w:rPr>
-          <w:rPrChange w:id="64" w:author="Andy" w:date="2015-02-23T12:14:00Z">
-            <w:rPr/>
-          </w:rPrChange>
-        </w:rPr>
-      </w:pPr>
-    </w:p>
-    <w:p>
-      <w:pPr>
-        <w:rPr>
-          <w:rPrChange w:id="65" w:author="Andy" w:date="2015-02-23T12:14:00Z">
-            <w:rPr/>
-          </w:rPrChange>
-        </w:rPr>
-      </w:pPr>
-    </w:p>
+      </w:pPr>
+      <w:r>
+        <w:t>Bibliografía[~20-50 referencias]</w:t>
+      </w:r>
+    </w:p>
+    <w:p/>
+    <w:p/>
+    <w:p/>
+    <w:p/>
     <w:sectPr>
       <w:pgSz w:w="11906" w:h="16838"/>
       <w:pgMar w:top="1440" w:right="1440" w:bottom="1440" w:left="1440" w:header="708" w:footer="708" w:gutter="0"/>

</xml_diff>